<commit_message>
UploadImage with imageKit service is working
</commit_message>
<xml_diff>
--- a/Winelly.docx
+++ b/Winelly.docx
@@ -10,7 +10,6 @@
           <w:szCs w:val="56"/>
         </w:rPr>
       </w:pPr>
-      <w:proofErr w:type="spellStart"/>
       <w:r>
         <w:rPr>
           <w:sz w:val="56"/>
@@ -25,7 +24,6 @@
         </w:rPr>
         <w:t>inelly</w:t>
       </w:r>
-      <w:proofErr w:type="spellEnd"/>
     </w:p>
     <w:p>
       <w:pPr>
@@ -260,37 +258,12 @@
           <w:szCs w:val="32"/>
         </w:rPr>
       </w:pPr>
-      <w:proofErr w:type="spellStart"/>
-      <w:r>
-        <w:rPr>
-          <w:sz w:val="32"/>
-          <w:szCs w:val="32"/>
-        </w:rPr>
-        <w:t>Admin</w:t>
-      </w:r>
-      <w:proofErr w:type="spellEnd"/>
-      <w:r>
-        <w:rPr>
-          <w:sz w:val="32"/>
-          <w:szCs w:val="32"/>
-        </w:rPr>
-        <w:t xml:space="preserve"> oldal (felhatalmazott fiókok god </w:t>
-      </w:r>
-      <w:proofErr w:type="spellStart"/>
-      <w:r>
-        <w:rPr>
-          <w:sz w:val="32"/>
-          <w:szCs w:val="32"/>
-        </w:rPr>
-        <w:t>level</w:t>
-      </w:r>
-      <w:proofErr w:type="spellEnd"/>
-      <w:r>
-        <w:rPr>
-          <w:sz w:val="32"/>
-          <w:szCs w:val="32"/>
-        </w:rPr>
-        <w:t xml:space="preserve"> hozzáférése az adatok szerkesztéséhez)</w:t>
+      <w:r>
+        <w:rPr>
+          <w:sz w:val="32"/>
+          <w:szCs w:val="32"/>
+        </w:rPr>
+        <w:t>Admin oldal (felhatalmazott fiókok god level hozzáférése az adatok szerkesztéséhez)</w:t>
       </w:r>
     </w:p>
     <w:p>
@@ -324,40 +297,7 @@
           <w:numId w:val="2"/>
         </w:numPr>
         <w:rPr>
-          <w:sz w:val="32"/>
-          <w:szCs w:val="32"/>
-        </w:rPr>
-      </w:pPr>
-      <w:proofErr w:type="spellStart"/>
-      <w:r>
-        <w:rPr>
-          <w:sz w:val="32"/>
-          <w:szCs w:val="32"/>
-        </w:rPr>
-        <w:t>Dbdiagram</w:t>
-      </w:r>
-      <w:proofErr w:type="spellEnd"/>
-      <w:r>
-        <w:rPr>
-          <w:sz w:val="32"/>
-          <w:szCs w:val="32"/>
-        </w:rPr>
-        <w:t xml:space="preserve">: </w:t>
-      </w:r>
-      <w:hyperlink r:id="rId5" w:history="1">
-        <w:r>
-          <w:rPr>
-            <w:rStyle w:val="Hiperhivatkozs"/>
-            <w:sz w:val="32"/>
-            <w:szCs w:val="32"/>
-          </w:rPr>
-          <w:t>https://dbdiagram.io/d/BorKatalogus_shop-6941079ae877c63074fd01f0</w:t>
-        </w:r>
-      </w:hyperlink>
-    </w:p>
-    <w:p>
-      <w:pPr>
-        <w:rPr>
+          <w:rStyle w:val="Hiperhivatkozs"/>
           <w:sz w:val="32"/>
           <w:szCs w:val="32"/>
         </w:rPr>
@@ -367,13 +307,13 @@
           <w:noProof/>
         </w:rPr>
         <w:drawing>
-          <wp:anchor distT="0" distB="0" distL="114300" distR="114300" simplePos="0" relativeHeight="251658240" behindDoc="0" locked="0" layoutInCell="1" allowOverlap="1" wp14:anchorId="48E84DB3" wp14:editId="4D80ED5D">
+          <wp:anchor distT="0" distB="0" distL="114300" distR="114300" simplePos="0" relativeHeight="251658240" behindDoc="0" locked="0" layoutInCell="1" allowOverlap="1" wp14:anchorId="48E84DB3" wp14:editId="47772EE2">
             <wp:simplePos x="0" y="0"/>
             <wp:positionH relativeFrom="margin">
-              <wp:align>left</wp:align>
+              <wp:posOffset>-342900</wp:posOffset>
             </wp:positionH>
             <wp:positionV relativeFrom="paragraph">
-              <wp:posOffset>396240</wp:posOffset>
+              <wp:posOffset>891540</wp:posOffset>
             </wp:positionV>
             <wp:extent cx="4369435" cy="2633345"/>
             <wp:effectExtent l="0" t="0" r="0" b="0"/>
@@ -400,7 +340,7 @@
                     </pic:cNvPicPr>
                   </pic:nvPicPr>
                   <pic:blipFill>
-                    <a:blip r:embed="rId6">
+                    <a:blip r:embed="rId5">
                       <a:extLst>
                         <a:ext uri="{28A0092B-C50C-407E-A947-70E740481C1C}">
                           <a14:useLocalDpi xmlns:a14="http://schemas.microsoft.com/office/drawing/2010/main" val="0"/>
@@ -436,6 +376,105 @@
             </wp14:sizeRelV>
           </wp:anchor>
         </w:drawing>
+      </w:r>
+      <w:r>
+        <w:rPr>
+          <w:sz w:val="32"/>
+          <w:szCs w:val="32"/>
+        </w:rPr>
+        <w:t xml:space="preserve">Dbdiagram: </w:t>
+      </w:r>
+      <w:hyperlink r:id="rId6" w:history="1">
+        <w:r>
+          <w:rPr>
+            <w:rStyle w:val="Hiperhivatkozs"/>
+            <w:sz w:val="32"/>
+            <w:szCs w:val="32"/>
+          </w:rPr>
+          <w:t>https://dbdiagram.io/d/BorKatalogus_shop-6941079ae877c63074fd01f0</w:t>
+        </w:r>
+      </w:hyperlink>
+    </w:p>
+    <w:p>
+      <w:pPr>
+        <w:rPr>
+          <w:rStyle w:val="Hiperhivatkozs"/>
+          <w:sz w:val="32"/>
+          <w:szCs w:val="32"/>
+        </w:rPr>
+      </w:pPr>
+      <w:r>
+        <w:rPr>
+          <w:rStyle w:val="Hiperhivatkozs"/>
+          <w:sz w:val="32"/>
+          <w:szCs w:val="32"/>
+        </w:rPr>
+        <w:br w:type="page"/>
+      </w:r>
+    </w:p>
+    <w:p>
+      <w:pPr>
+        <w:rPr>
+          <w:sz w:val="32"/>
+          <w:szCs w:val="32"/>
+        </w:rPr>
+      </w:pPr>
+      <w:r>
+        <w:rPr>
+          <w:sz w:val="32"/>
+          <w:szCs w:val="32"/>
+        </w:rPr>
+        <w:lastRenderedPageBreak/>
+        <w:t>Github linkek:</w:t>
+      </w:r>
+    </w:p>
+    <w:p>
+      <w:pPr>
+        <w:rPr>
+          <w:sz w:val="32"/>
+          <w:szCs w:val="32"/>
+        </w:rPr>
+      </w:pPr>
+      <w:r>
+        <w:rPr>
+          <w:sz w:val="32"/>
+          <w:szCs w:val="32"/>
+        </w:rPr>
+        <w:tab/>
+        <w:t xml:space="preserve">Backend: </w:t>
+      </w:r>
+      <w:hyperlink r:id="rId7" w:history="1">
+        <w:r>
+          <w:rPr>
+            <w:rStyle w:val="Hiperhivatkozs"/>
+            <w:sz w:val="32"/>
+            <w:szCs w:val="32"/>
+          </w:rPr>
+          <w:t>https://github.com/Kendek/BorKatalogus_Backend</w:t>
+        </w:r>
+      </w:hyperlink>
+    </w:p>
+    <w:p>
+      <w:pPr>
+        <w:rPr>
+          <w:sz w:val="32"/>
+          <w:szCs w:val="32"/>
+        </w:rPr>
+      </w:pPr>
+      <w:r>
+        <w:rPr>
+          <w:sz w:val="32"/>
+          <w:szCs w:val="32"/>
+        </w:rPr>
+        <w:tab/>
+        <w:t xml:space="preserve">Frontend: </w:t>
+      </w:r>
+      <w:r>
+        <w:rPr>
+          <w:sz w:val="32"/>
+          <w:szCs w:val="32"/>
+        </w:rPr>
+        <w:t>https://github.com/Kendek/BorKatalogus_Frontend</w:t>
       </w:r>
     </w:p>
     <w:sectPr>

</xml_diff>